<commit_message>
(Labo1) tweaked ajouterOuvrage() method for BiblioTab
</commit_message>
<xml_diff>
--- a/Labo1/documents/analyseAsymptotique.docx
+++ b/Labo1/documents/analyseAsymptotique.docx
@@ -90,23 +90,32 @@
     </w:p>
     <w:p>
       <w:pPr>
-        <w:spacing w:after="0"/>
-        <w:rPr>
-          <w:b/>
-          <w:bCs/>
-          <w:sz w:val="24"/>
-          <w:szCs w:val="24"/>
-        </w:rPr>
-      </w:pPr>
-    </w:p>
-    <w:p>
-      <w:pPr>
-        <w:spacing w:after="0"/>
-        <w:rPr>
-          <w:sz w:val="24"/>
-          <w:szCs w:val="24"/>
-        </w:rPr>
-      </w:pPr>
+        <w:rPr>
+          <w:sz w:val="24"/>
+          <w:szCs w:val="24"/>
+        </w:rPr>
+      </w:pPr>
+      <w:r>
+        <w:rPr>
+          <w:sz w:val="24"/>
+          <w:szCs w:val="24"/>
+        </w:rPr>
+        <w:t xml:space="preserve">Instruction baromètre  </w:t>
+      </w:r>
+      <w:r>
+        <w:rPr>
+          <w:sz w:val="24"/>
+          <w:szCs w:val="24"/>
+        </w:rPr>
+        <w:sym w:font="Wingdings" w:char="F0E0"/>
+      </w:r>
+      <w:r>
+        <w:rPr>
+          <w:sz w:val="24"/>
+          <w:szCs w:val="24"/>
+        </w:rPr>
+        <w:t xml:space="preserve"> </w:t>
+      </w:r>
       <w:r>
         <w:rPr>
           <w:noProof/>
@@ -114,10 +123,10 @@
           <w:szCs w:val="24"/>
         </w:rPr>
         <w:drawing>
-          <wp:inline distT="0" distB="0" distL="0" distR="0" wp14:anchorId="2806CE8C" wp14:editId="6197BD4C">
-            <wp:extent cx="5972810" cy="5708650"/>
-            <wp:effectExtent l="0" t="0" r="8890" b="6350"/>
-            <wp:docPr id="1" name="Image 1" descr="Une image contenant texte&#10;&#10;Description générée automatiquement"/>
+          <wp:inline distT="0" distB="0" distL="0" distR="0" wp14:anchorId="7F3CBFBB" wp14:editId="589467B6">
+            <wp:extent cx="3105583" cy="447737"/>
+            <wp:effectExtent l="0" t="0" r="0" b="9525"/>
+            <wp:docPr id="5" name="Image 5"/>
             <wp:cNvGraphicFramePr>
               <a:graphicFrameLocks xmlns:a="http://schemas.openxmlformats.org/drawingml/2006/main" noChangeAspect="1"/>
             </wp:cNvGraphicFramePr>
@@ -125,7 +134,7 @@
               <a:graphicData uri="http://schemas.openxmlformats.org/drawingml/2006/picture">
                 <pic:pic xmlns:pic="http://schemas.openxmlformats.org/drawingml/2006/picture">
                   <pic:nvPicPr>
-                    <pic:cNvPr id="1" name="Image 1" descr="Une image contenant texte&#10;&#10;Description générée automatiquement"/>
+                    <pic:cNvPr id="1" name=""/>
                     <pic:cNvPicPr/>
                   </pic:nvPicPr>
                   <pic:blipFill>
@@ -137,7 +146,7 @@
                   <pic:spPr>
                     <a:xfrm>
                       <a:off x="0" y="0"/>
-                      <a:ext cx="5972810" cy="5708650"/>
+                      <a:ext cx="3105583" cy="447737"/>
                     </a:xfrm>
                     <a:prstGeom prst="rect">
                       <a:avLst/>
@@ -152,6 +161,21 @@
     </w:p>
     <w:p>
       <w:pPr>
+        <w:rPr>
+          <w:sz w:val="24"/>
+          <w:szCs w:val="24"/>
+        </w:rPr>
+      </w:pPr>
+      <w:r>
+        <w:rPr>
+          <w:sz w:val="24"/>
+          <w:szCs w:val="24"/>
+        </w:rPr>
+        <w:t>Petite explication du bloc d’instruction dans laquelle se trouve l’instruction baromètre :</w:t>
+      </w:r>
+    </w:p>
+    <w:p>
+      <w:pPr>
         <w:spacing w:after="0"/>
         <w:rPr>
           <w:sz w:val="24"/>
@@ -160,16 +184,322 @@
       </w:pPr>
       <w:r>
         <w:rPr>
-          <w:noProof/>
-          <w:sz w:val="24"/>
-          <w:szCs w:val="24"/>
-        </w:rPr>
-        <w:lastRenderedPageBreak/>
+          <w:sz w:val="24"/>
+          <w:szCs w:val="24"/>
+        </w:rPr>
+        <w:tab/>
+        <w:t>Une clé auto-généré</w:t>
+      </w:r>
+      <w:r>
+        <w:rPr>
+          <w:sz w:val="24"/>
+          <w:szCs w:val="24"/>
+        </w:rPr>
+        <w:t>e</w:t>
+      </w:r>
+      <w:r>
+        <w:rPr>
+          <w:sz w:val="24"/>
+          <w:szCs w:val="24"/>
+        </w:rPr>
+        <w:t xml:space="preserve"> (this.compteur+1) est </w:t>
+      </w:r>
+      <w:r>
+        <w:rPr>
+          <w:sz w:val="24"/>
+          <w:szCs w:val="24"/>
+        </w:rPr>
+        <w:t>auto-incrémentée si elle ne passe pas le test</w:t>
+      </w:r>
+    </w:p>
+    <w:p>
+      <w:pPr>
+        <w:spacing w:after="0"/>
+        <w:rPr>
+          <w:sz w:val="24"/>
+          <w:szCs w:val="24"/>
+        </w:rPr>
+      </w:pPr>
+      <w:r>
+        <w:rPr>
+          <w:sz w:val="24"/>
+          <w:szCs w:val="24"/>
+        </w:rPr>
+        <w:tab/>
+        <w:t xml:space="preserve">de la méthode contains du </w:t>
+      </w:r>
+      <w:r>
+        <w:rPr>
+          <w:sz w:val="24"/>
+          <w:szCs w:val="24"/>
+        </w:rPr>
+        <w:t xml:space="preserve">sorted </w:t>
+      </w:r>
+      <w:r>
+        <w:rPr>
+          <w:sz w:val="24"/>
+          <w:szCs w:val="24"/>
+        </w:rPr>
+        <w:t>set</w:t>
+      </w:r>
+      <w:r>
+        <w:rPr>
+          <w:sz w:val="24"/>
+          <w:szCs w:val="24"/>
+        </w:rPr>
+        <w:t xml:space="preserve"> (treeset)</w:t>
+      </w:r>
+      <w:r>
+        <w:rPr>
+          <w:sz w:val="24"/>
+          <w:szCs w:val="24"/>
+        </w:rPr>
+        <w:t xml:space="preserve"> ‘cles’. </w:t>
+      </w:r>
+    </w:p>
+    <w:p>
+      <w:pPr>
+        <w:spacing w:after="0"/>
+        <w:rPr>
+          <w:sz w:val="24"/>
+          <w:szCs w:val="24"/>
+        </w:rPr>
+      </w:pPr>
+    </w:p>
+    <w:p>
+      <w:pPr>
+        <w:rPr>
+          <w:b/>
+          <w:bCs/>
+          <w:sz w:val="24"/>
+          <w:szCs w:val="24"/>
+        </w:rPr>
+      </w:pPr>
+      <w:r>
+        <w:rPr>
+          <w:sz w:val="24"/>
+          <w:szCs w:val="24"/>
+        </w:rPr>
+        <w:t xml:space="preserve">Supposons que la clé est le dernier élément du </w:t>
+      </w:r>
+      <w:r>
+        <w:rPr>
+          <w:sz w:val="24"/>
+          <w:szCs w:val="24"/>
+        </w:rPr>
+        <w:t>tree</w:t>
+      </w:r>
+      <w:r>
+        <w:rPr>
+          <w:sz w:val="24"/>
+          <w:szCs w:val="24"/>
+        </w:rPr>
+        <w:t>set ‘cles’</w:t>
+      </w:r>
+      <w:r>
+        <w:rPr>
+          <w:sz w:val="24"/>
+          <w:szCs w:val="24"/>
+        </w:rPr>
+        <w:t xml:space="preserve">, ce dernier étant </w:t>
+      </w:r>
+      <w:r>
+        <w:rPr>
+          <w:sz w:val="24"/>
+          <w:szCs w:val="24"/>
+        </w:rPr>
+        <w:t xml:space="preserve">par nature </w:t>
+      </w:r>
+      <w:r>
+        <w:rPr>
+          <w:sz w:val="24"/>
+          <w:szCs w:val="24"/>
+        </w:rPr>
+        <w:t>un tableau d</w:t>
+      </w:r>
+      <w:r>
+        <w:rPr>
+          <w:sz w:val="24"/>
+          <w:szCs w:val="24"/>
+        </w:rPr>
+        <w:t xml:space="preserve">’entiers </w:t>
+      </w:r>
+      <w:r>
+        <w:rPr>
+          <w:sz w:val="24"/>
+          <w:szCs w:val="24"/>
+        </w:rPr>
+        <w:t>automatiquement trié en ordre croissant</w:t>
+      </w:r>
+      <w:r>
+        <w:rPr>
+          <w:sz w:val="24"/>
+          <w:szCs w:val="24"/>
+        </w:rPr>
+        <w:t xml:space="preserve">, </w:t>
+      </w:r>
+      <w:r>
+        <w:rPr>
+          <w:sz w:val="24"/>
+          <w:szCs w:val="24"/>
+        </w:rPr>
+        <w:t xml:space="preserve">la méthode contains aurait </w:t>
+      </w:r>
+      <w:r>
+        <w:rPr>
+          <w:sz w:val="24"/>
+          <w:szCs w:val="24"/>
+        </w:rPr>
+        <w:t xml:space="preserve">donc </w:t>
+      </w:r>
+      <w:r>
+        <w:rPr>
+          <w:sz w:val="24"/>
+          <w:szCs w:val="24"/>
+        </w:rPr>
+        <w:t xml:space="preserve">itérée </w:t>
+      </w:r>
+      <w:r>
+        <w:rPr>
+          <w:sz w:val="24"/>
+          <w:szCs w:val="24"/>
+        </w:rPr>
+        <w:t xml:space="preserve">d’un ordre de log2 de n si n est la taille </w:t>
+      </w:r>
+      <w:r>
+        <w:rPr>
+          <w:sz w:val="24"/>
+          <w:szCs w:val="24"/>
+        </w:rPr>
+        <w:t xml:space="preserve">du </w:t>
+      </w:r>
+      <w:r>
+        <w:rPr>
+          <w:sz w:val="24"/>
+          <w:szCs w:val="24"/>
+        </w:rPr>
+        <w:t xml:space="preserve">treeset </w:t>
+      </w:r>
+      <w:r>
+        <w:rPr>
+          <w:sz w:val="24"/>
+          <w:szCs w:val="24"/>
+        </w:rPr>
+        <w:t xml:space="preserve">donc </w:t>
+      </w:r>
+      <w:r>
+        <w:rPr>
+          <w:b/>
+          <w:bCs/>
+          <w:sz w:val="24"/>
+          <w:szCs w:val="24"/>
+        </w:rPr>
+        <w:t>big</w:t>
+      </w:r>
+      <w:r>
+        <w:rPr>
+          <w:b/>
+          <w:bCs/>
+          <w:sz w:val="24"/>
+          <w:szCs w:val="24"/>
+        </w:rPr>
+        <w:t>O</w:t>
+      </w:r>
+      <w:r>
+        <w:rPr>
+          <w:b/>
+          <w:bCs/>
+          <w:sz w:val="24"/>
+          <w:szCs w:val="24"/>
+        </w:rPr>
+        <w:t xml:space="preserve"> = O(</w:t>
+      </w:r>
+      <w:r>
+        <w:rPr>
+          <w:b/>
+          <w:bCs/>
+          <w:sz w:val="24"/>
+          <w:szCs w:val="24"/>
+        </w:rPr>
+        <w:t>log n</w:t>
+      </w:r>
+      <w:r>
+        <w:rPr>
+          <w:b/>
+          <w:bCs/>
+          <w:sz w:val="24"/>
+          <w:szCs w:val="24"/>
+        </w:rPr>
+        <w:t>).</w:t>
+      </w:r>
+    </w:p>
+    <w:p>
+      <w:pPr>
+        <w:rPr>
+          <w:b/>
+          <w:bCs/>
+          <w:sz w:val="24"/>
+          <w:szCs w:val="24"/>
+        </w:rPr>
+      </w:pPr>
+    </w:p>
+    <w:p>
+      <w:pPr>
+        <w:rPr>
+          <w:b/>
+          <w:bCs/>
+          <w:sz w:val="24"/>
+          <w:szCs w:val="24"/>
+        </w:rPr>
+      </w:pPr>
+      <w:r>
+        <w:rPr>
+          <w:b/>
+          <w:bCs/>
+          <w:sz w:val="24"/>
+          <w:szCs w:val="24"/>
+        </w:rPr>
+        <w:t>Méthode supprimerOuvrage()</w:t>
+      </w:r>
+    </w:p>
+    <w:p>
+      <w:pPr>
+        <w:rPr>
+          <w:sz w:val="24"/>
+          <w:szCs w:val="24"/>
+        </w:rPr>
+      </w:pPr>
+      <w:r>
+        <w:rPr>
+          <w:sz w:val="24"/>
+          <w:szCs w:val="24"/>
+        </w:rPr>
+        <w:t xml:space="preserve">Instruction baromètre  </w:t>
+      </w:r>
+      <w:r>
+        <w:rPr>
+          <w:sz w:val="24"/>
+          <w:szCs w:val="24"/>
+        </w:rPr>
+        <w:sym w:font="Wingdings" w:char="F0E0"/>
+      </w:r>
+      <w:r>
+        <w:rPr>
+          <w:sz w:val="24"/>
+          <w:szCs w:val="24"/>
+        </w:rPr>
+        <w:t xml:space="preserve"> </w:t>
+      </w:r>
+      <w:r>
+        <w:rPr>
+          <w:sz w:val="24"/>
+          <w:szCs w:val="24"/>
+        </w:rPr>
         <w:drawing>
-          <wp:inline distT="0" distB="0" distL="0" distR="0" wp14:anchorId="1893C184" wp14:editId="09AC092E">
-            <wp:extent cx="5972810" cy="2661285"/>
-            <wp:effectExtent l="0" t="0" r="8890" b="5715"/>
-            <wp:docPr id="2" name="Image 2" descr="Une image contenant texte&#10;&#10;Description générée automatiquement"/>
+          <wp:inline distT="0" distB="0" distL="0" distR="0" wp14:anchorId="69D2703E" wp14:editId="4928DEED">
+            <wp:extent cx="3162741" cy="209579"/>
+            <wp:effectExtent l="0" t="0" r="0" b="0"/>
+            <wp:docPr id="1" name="Picture 1"/>
             <wp:cNvGraphicFramePr>
               <a:graphicFrameLocks xmlns:a="http://schemas.openxmlformats.org/drawingml/2006/main" noChangeAspect="1"/>
             </wp:cNvGraphicFramePr>
@@ -177,7 +507,7 @@
               <a:graphicData uri="http://schemas.openxmlformats.org/drawingml/2006/picture">
                 <pic:pic xmlns:pic="http://schemas.openxmlformats.org/drawingml/2006/picture">
                   <pic:nvPicPr>
-                    <pic:cNvPr id="2" name="Image 2" descr="Une image contenant texte&#10;&#10;Description générée automatiquement"/>
+                    <pic:cNvPr id="1" name=""/>
                     <pic:cNvPicPr/>
                   </pic:nvPicPr>
                   <pic:blipFill>
@@ -189,7 +519,7 @@
                   <pic:spPr>
                     <a:xfrm>
                       <a:off x="0" y="0"/>
-                      <a:ext cx="5972810" cy="2661285"/>
+                      <a:ext cx="3162741" cy="209579"/>
                     </a:xfrm>
                     <a:prstGeom prst="rect">
                       <a:avLst/>
@@ -205,10 +535,69 @@
     <w:p>
       <w:pPr>
         <w:rPr>
-          <w:sz w:val="24"/>
-          <w:szCs w:val="24"/>
-        </w:rPr>
-      </w:pPr>
+          <w:b/>
+          <w:bCs/>
+          <w:sz w:val="24"/>
+          <w:szCs w:val="24"/>
+        </w:rPr>
+      </w:pPr>
+      <w:r>
+        <w:rPr>
+          <w:sz w:val="24"/>
+          <w:szCs w:val="24"/>
+        </w:rPr>
+        <w:t>Supposons que l’ouvrage est le dernier élément de notre tableau (Array), la méthode rechercherOuvrage</w:t>
+      </w:r>
+      <w:r>
+        <w:rPr>
+          <w:sz w:val="24"/>
+          <w:szCs w:val="24"/>
+        </w:rPr>
+        <w:t xml:space="preserve">, faisant parti de notre code pour les méthodes supprimerOuvrage(), </w:t>
+      </w:r>
+      <w:r>
+        <w:rPr>
+          <w:sz w:val="24"/>
+          <w:szCs w:val="24"/>
+        </w:rPr>
+        <w:t xml:space="preserve">aurait donc itérée d’un ordre de n si n est la taille du tableau donc </w:t>
+      </w:r>
+      <w:r>
+        <w:rPr>
+          <w:b/>
+          <w:bCs/>
+          <w:sz w:val="24"/>
+          <w:szCs w:val="24"/>
+        </w:rPr>
+        <w:t>bigO = O(n).</w:t>
+      </w:r>
+    </w:p>
+    <w:p>
+      <w:pPr>
+        <w:rPr>
+          <w:b/>
+          <w:bCs/>
+          <w:sz w:val="24"/>
+          <w:szCs w:val="24"/>
+        </w:rPr>
+      </w:pPr>
+    </w:p>
+    <w:p>
+      <w:pPr>
+        <w:rPr>
+          <w:sz w:val="24"/>
+          <w:szCs w:val="24"/>
+        </w:rPr>
+      </w:pPr>
+      <w:r>
+        <w:rPr>
+          <w:b/>
+          <w:bCs/>
+          <w:sz w:val="24"/>
+          <w:szCs w:val="24"/>
+        </w:rPr>
+        <w:t>Méthode rechercherOuvrage</w:t>
+      </w:r>
     </w:p>
     <w:p>
       <w:pPr>
@@ -244,10 +633,10 @@
           <w:szCs w:val="24"/>
         </w:rPr>
         <w:drawing>
-          <wp:inline distT="0" distB="0" distL="0" distR="0" wp14:anchorId="7F3CBFBB" wp14:editId="589467B6">
-            <wp:extent cx="3105583" cy="447737"/>
+          <wp:inline distT="0" distB="0" distL="0" distR="0" wp14:anchorId="59C2452B" wp14:editId="0CE45B90">
+            <wp:extent cx="1009791" cy="466790"/>
             <wp:effectExtent l="0" t="0" r="0" b="9525"/>
-            <wp:docPr id="5" name="Image 5"/>
+            <wp:docPr id="7" name="Picture 7"/>
             <wp:cNvGraphicFramePr>
               <a:graphicFrameLocks xmlns:a="http://schemas.openxmlformats.org/drawingml/2006/main" noChangeAspect="1"/>
             </wp:cNvGraphicFramePr>
@@ -267,6 +656,211 @@
                   <pic:spPr>
                     <a:xfrm>
                       <a:off x="0" y="0"/>
+                      <a:ext cx="1009791" cy="466790"/>
+                    </a:xfrm>
+                    <a:prstGeom prst="rect">
+                      <a:avLst/>
+                    </a:prstGeom>
+                  </pic:spPr>
+                </pic:pic>
+              </a:graphicData>
+            </a:graphic>
+          </wp:inline>
+        </w:drawing>
+      </w:r>
+    </w:p>
+    <w:p>
+      <w:pPr>
+        <w:rPr>
+          <w:b/>
+          <w:bCs/>
+          <w:sz w:val="24"/>
+          <w:szCs w:val="24"/>
+        </w:rPr>
+      </w:pPr>
+      <w:r>
+        <w:rPr>
+          <w:sz w:val="24"/>
+          <w:szCs w:val="24"/>
+        </w:rPr>
+        <w:t xml:space="preserve">Supposons que l’ouvrage est le dernier élément de notre tableau (Array), la méthode rechercherOuvrage aurait donc itérée d’un ordre de n si n est la taille du tableau donc </w:t>
+      </w:r>
+      <w:r>
+        <w:rPr>
+          <w:b/>
+          <w:bCs/>
+          <w:sz w:val="24"/>
+          <w:szCs w:val="24"/>
+        </w:rPr>
+        <w:t>bigO = O(n).</w:t>
+      </w:r>
+    </w:p>
+    <w:p>
+      <w:pPr>
+        <w:rPr>
+          <w:b/>
+          <w:bCs/>
+          <w:sz w:val="24"/>
+          <w:szCs w:val="24"/>
+        </w:rPr>
+      </w:pPr>
+    </w:p>
+    <w:p>
+      <w:pPr>
+        <w:rPr>
+          <w:b/>
+          <w:bCs/>
+          <w:sz w:val="24"/>
+          <w:szCs w:val="24"/>
+        </w:rPr>
+      </w:pPr>
+    </w:p>
+    <w:p>
+      <w:pPr>
+        <w:rPr>
+          <w:b/>
+          <w:bCs/>
+          <w:sz w:val="24"/>
+          <w:szCs w:val="24"/>
+        </w:rPr>
+      </w:pPr>
+    </w:p>
+    <w:p>
+      <w:pPr>
+        <w:rPr>
+          <w:sz w:val="28"/>
+          <w:szCs w:val="28"/>
+          <w:u w:val="single"/>
+        </w:rPr>
+      </w:pPr>
+      <w:r>
+        <w:rPr>
+          <w:sz w:val="28"/>
+          <w:szCs w:val="28"/>
+          <w:u w:val="single"/>
+        </w:rPr>
+        <w:lastRenderedPageBreak/>
+        <w:t xml:space="preserve">Structure de Données : </w:t>
+      </w:r>
+      <w:r>
+        <w:rPr>
+          <w:sz w:val="28"/>
+          <w:szCs w:val="28"/>
+          <w:u w:val="single"/>
+        </w:rPr>
+        <w:t>Biblio</w:t>
+      </w:r>
+      <w:r>
+        <w:rPr>
+          <w:sz w:val="28"/>
+          <w:szCs w:val="28"/>
+          <w:u w:val="single"/>
+        </w:rPr>
+        <w:t>List</w:t>
+      </w:r>
+      <w:r>
+        <w:rPr>
+          <w:sz w:val="28"/>
+          <w:szCs w:val="28"/>
+          <w:u w:val="single"/>
+        </w:rPr>
+        <w:t xml:space="preserve"> (</w:t>
+      </w:r>
+      <w:r>
+        <w:rPr>
+          <w:sz w:val="28"/>
+          <w:szCs w:val="28"/>
+          <w:u w:val="single"/>
+        </w:rPr>
+        <w:t>LinkedList</w:t>
+      </w:r>
+      <w:r>
+        <w:rPr>
+          <w:sz w:val="28"/>
+          <w:szCs w:val="28"/>
+          <w:u w:val="single"/>
+        </w:rPr>
+        <w:t>)</w:t>
+      </w:r>
+    </w:p>
+    <w:p>
+      <w:pPr>
+        <w:spacing w:after="0"/>
+        <w:rPr>
+          <w:b/>
+          <w:bCs/>
+          <w:sz w:val="24"/>
+          <w:szCs w:val="24"/>
+        </w:rPr>
+      </w:pPr>
+      <w:r>
+        <w:rPr>
+          <w:b/>
+          <w:bCs/>
+          <w:sz w:val="24"/>
+          <w:szCs w:val="24"/>
+        </w:rPr>
+        <w:t>Méthode ajouterOuvrage</w:t>
+      </w:r>
+    </w:p>
+    <w:p>
+      <w:pPr>
+        <w:rPr>
+          <w:sz w:val="24"/>
+          <w:szCs w:val="24"/>
+        </w:rPr>
+      </w:pPr>
+      <w:r>
+        <w:rPr>
+          <w:sz w:val="24"/>
+          <w:szCs w:val="24"/>
+        </w:rPr>
+        <w:t xml:space="preserve">Instruction baromètre  </w:t>
+      </w:r>
+      <w:r>
+        <w:rPr>
+          <w:sz w:val="24"/>
+          <w:szCs w:val="24"/>
+        </w:rPr>
+        <w:sym w:font="Wingdings" w:char="F0E0"/>
+      </w:r>
+      <w:r>
+        <w:rPr>
+          <w:sz w:val="24"/>
+          <w:szCs w:val="24"/>
+        </w:rPr>
+        <w:t xml:space="preserve"> </w:t>
+      </w:r>
+      <w:r>
+        <w:rPr>
+          <w:noProof/>
+          <w:sz w:val="24"/>
+          <w:szCs w:val="24"/>
+        </w:rPr>
+        <w:drawing>
+          <wp:inline distT="0" distB="0" distL="0" distR="0" wp14:anchorId="5CE6ABA2" wp14:editId="185344F0">
+            <wp:extent cx="3105583" cy="447737"/>
+            <wp:effectExtent l="0" t="0" r="0" b="9525"/>
+            <wp:docPr id="8" name="Image 5"/>
+            <wp:cNvGraphicFramePr>
+              <a:graphicFrameLocks xmlns:a="http://schemas.openxmlformats.org/drawingml/2006/main" noChangeAspect="1"/>
+            </wp:cNvGraphicFramePr>
+            <a:graphic xmlns:a="http://schemas.openxmlformats.org/drawingml/2006/main">
+              <a:graphicData uri="http://schemas.openxmlformats.org/drawingml/2006/picture">
+                <pic:pic xmlns:pic="http://schemas.openxmlformats.org/drawingml/2006/picture">
+                  <pic:nvPicPr>
+                    <pic:cNvPr id="1" name=""/>
+                    <pic:cNvPicPr/>
+                  </pic:nvPicPr>
+                  <pic:blipFill>
+                    <a:blip r:embed="rId4"/>
+                    <a:stretch>
+                      <a:fillRect/>
+                    </a:stretch>
+                  </pic:blipFill>
+                  <pic:spPr>
+                    <a:xfrm>
+                      <a:off x="0" y="0"/>
                       <a:ext cx="3105583" cy="447737"/>
                     </a:xfrm>
                     <a:prstGeom prst="rect">
@@ -283,106 +877,238 @@
     <w:p>
       <w:pPr>
         <w:rPr>
-          <w:sz w:val="24"/>
-          <w:szCs w:val="24"/>
-        </w:rPr>
-      </w:pPr>
-      <w:r>
-        <w:rPr>
-          <w:sz w:val="24"/>
-          <w:szCs w:val="24"/>
-        </w:rPr>
-        <w:t>Petite explication du bloc d’instruction dans laquelle se trouve l’instruction baromètre :</w:t>
-      </w:r>
-    </w:p>
-    <w:p>
-      <w:pPr>
-        <w:rPr>
-          <w:sz w:val="24"/>
-          <w:szCs w:val="24"/>
-        </w:rPr>
-      </w:pPr>
-      <w:r>
-        <w:rPr>
-          <w:sz w:val="24"/>
-          <w:szCs w:val="24"/>
-        </w:rPr>
-        <w:tab/>
-        <w:t>Une clé auto-généré</w:t>
-      </w:r>
-      <w:r>
-        <w:rPr>
-          <w:sz w:val="24"/>
-          <w:szCs w:val="24"/>
-        </w:rPr>
-        <w:t>e</w:t>
-      </w:r>
-      <w:r>
-        <w:rPr>
-          <w:sz w:val="24"/>
-          <w:szCs w:val="24"/>
-        </w:rPr>
-        <w:t xml:space="preserve"> (this.compteur+1) est </w:t>
-      </w:r>
-      <w:r>
-        <w:rPr>
-          <w:sz w:val="24"/>
-          <w:szCs w:val="24"/>
-        </w:rPr>
-        <w:t>auto-incrémentée si elle ne passe pas le test</w:t>
-      </w:r>
-    </w:p>
-    <w:p>
-      <w:pPr>
-        <w:rPr>
-          <w:sz w:val="24"/>
-          <w:szCs w:val="24"/>
-        </w:rPr>
-      </w:pPr>
-      <w:r>
-        <w:rPr>
-          <w:sz w:val="24"/>
-          <w:szCs w:val="24"/>
-        </w:rPr>
-        <w:tab/>
-        <w:t xml:space="preserve">de la méthode contains du set ‘cles’. </w:t>
-      </w:r>
-    </w:p>
-    <w:p>
-      <w:pPr>
-        <w:rPr>
-          <w:b/>
-          <w:bCs/>
-          <w:sz w:val="24"/>
-          <w:szCs w:val="24"/>
-        </w:rPr>
-      </w:pPr>
-      <w:r>
-        <w:rPr>
-          <w:sz w:val="24"/>
-          <w:szCs w:val="24"/>
-        </w:rPr>
-        <w:t xml:space="preserve">Supposons que la clé est le dernier élément du set ‘cles’, la méthode contains aurait itérée au travers l’entièreté du set, donc </w:t>
-      </w:r>
-      <w:r>
-        <w:rPr>
-          <w:b/>
-          <w:bCs/>
-          <w:sz w:val="24"/>
-          <w:szCs w:val="24"/>
-        </w:rPr>
-        <w:t>big0 = O(N).</w:t>
-      </w:r>
-    </w:p>
-    <w:p>
-      <w:pPr>
-        <w:rPr>
-          <w:b/>
-          <w:bCs/>
-          <w:sz w:val="24"/>
-          <w:szCs w:val="24"/>
-        </w:rPr>
-      </w:pPr>
+          <w:b/>
+          <w:bCs/>
+          <w:sz w:val="24"/>
+          <w:szCs w:val="24"/>
+        </w:rPr>
+      </w:pPr>
+      <w:r>
+        <w:rPr>
+          <w:sz w:val="24"/>
+          <w:szCs w:val="24"/>
+        </w:rPr>
+        <w:t xml:space="preserve">Supposons que la clé est le dernier élément du treeset ‘cles’, ce dernier étant par nature un tableau d’entiers automatiquement trié en ordre croissant, la méthode contains aurait donc itérée d’un ordre de log2 de n si n est la taille du treeset donc </w:t>
+      </w:r>
+      <w:r>
+        <w:rPr>
+          <w:b/>
+          <w:bCs/>
+          <w:sz w:val="24"/>
+          <w:szCs w:val="24"/>
+        </w:rPr>
+        <w:t>big</w:t>
+      </w:r>
+      <w:r>
+        <w:rPr>
+          <w:b/>
+          <w:bCs/>
+          <w:sz w:val="24"/>
+          <w:szCs w:val="24"/>
+        </w:rPr>
+        <w:t>O</w:t>
+      </w:r>
+      <w:r>
+        <w:rPr>
+          <w:b/>
+          <w:bCs/>
+          <w:sz w:val="24"/>
+          <w:szCs w:val="24"/>
+        </w:rPr>
+        <w:t xml:space="preserve"> = O(</w:t>
+      </w:r>
+      <w:r>
+        <w:rPr>
+          <w:b/>
+          <w:bCs/>
+          <w:sz w:val="24"/>
+          <w:szCs w:val="24"/>
+        </w:rPr>
+        <w:t>log n</w:t>
+      </w:r>
+      <w:r>
+        <w:rPr>
+          <w:b/>
+          <w:bCs/>
+          <w:sz w:val="24"/>
+          <w:szCs w:val="24"/>
+        </w:rPr>
+        <w:t>).</w:t>
+      </w:r>
+    </w:p>
+    <w:p>
+      <w:pPr>
+        <w:jc w:val="center"/>
+        <w:rPr>
+          <w:b/>
+          <w:bCs/>
+          <w:sz w:val="24"/>
+          <w:szCs w:val="24"/>
+        </w:rPr>
+      </w:pPr>
+      <w:r>
+        <w:rPr>
+          <w:b/>
+          <w:bCs/>
+          <w:sz w:val="24"/>
+          <w:szCs w:val="24"/>
+        </w:rPr>
+        <w:t xml:space="preserve">!!!!!!! </w:t>
+      </w:r>
+      <w:r>
+        <w:rPr>
+          <w:b/>
+          <w:bCs/>
+          <w:sz w:val="24"/>
+          <w:szCs w:val="24"/>
+        </w:rPr>
+        <w:t>SANS CETTE CONTRAINTE </w:t>
+      </w:r>
+      <w:r>
+        <w:rPr>
+          <w:b/>
+          <w:bCs/>
+          <w:sz w:val="24"/>
+          <w:szCs w:val="24"/>
+        </w:rPr>
+        <w:t>!!!!!!!</w:t>
+      </w:r>
+    </w:p>
+    <w:p>
+      <w:pPr>
+        <w:rPr>
+          <w:sz w:val="24"/>
+          <w:szCs w:val="24"/>
+        </w:rPr>
+      </w:pPr>
+      <w:r>
+        <w:rPr>
+          <w:sz w:val="24"/>
+          <w:szCs w:val="24"/>
+        </w:rPr>
+        <w:t xml:space="preserve">Instruction baromètre  </w:t>
+      </w:r>
+      <w:r>
+        <w:rPr>
+          <w:sz w:val="24"/>
+          <w:szCs w:val="24"/>
+        </w:rPr>
+        <w:sym w:font="Wingdings" w:char="F0E0"/>
+      </w:r>
+      <w:r>
+        <w:rPr>
+          <w:sz w:val="24"/>
+          <w:szCs w:val="24"/>
+        </w:rPr>
+        <w:t xml:space="preserve"> </w:t>
+      </w:r>
+      <w:r>
+        <w:rPr>
+          <w:b/>
+          <w:bCs/>
+          <w:sz w:val="24"/>
+          <w:szCs w:val="24"/>
+        </w:rPr>
+        <w:drawing>
+          <wp:inline distT="0" distB="0" distL="0" distR="0" wp14:anchorId="610E8F28" wp14:editId="0696E9A5">
+            <wp:extent cx="1981477" cy="228632"/>
+            <wp:effectExtent l="0" t="0" r="0" b="0"/>
+            <wp:docPr id="11" name="Picture 11"/>
+            <wp:cNvGraphicFramePr>
+              <a:graphicFrameLocks xmlns:a="http://schemas.openxmlformats.org/drawingml/2006/main" noChangeAspect="1"/>
+            </wp:cNvGraphicFramePr>
+            <a:graphic xmlns:a="http://schemas.openxmlformats.org/drawingml/2006/main">
+              <a:graphicData uri="http://schemas.openxmlformats.org/drawingml/2006/picture">
+                <pic:pic xmlns:pic="http://schemas.openxmlformats.org/drawingml/2006/picture">
+                  <pic:nvPicPr>
+                    <pic:cNvPr id="1" name=""/>
+                    <pic:cNvPicPr/>
+                  </pic:nvPicPr>
+                  <pic:blipFill>
+                    <a:blip r:embed="rId7"/>
+                    <a:stretch>
+                      <a:fillRect/>
+                    </a:stretch>
+                  </pic:blipFill>
+                  <pic:spPr>
+                    <a:xfrm>
+                      <a:off x="0" y="0"/>
+                      <a:ext cx="1981477" cy="228632"/>
+                    </a:xfrm>
+                    <a:prstGeom prst="rect">
+                      <a:avLst/>
+                    </a:prstGeom>
+                  </pic:spPr>
+                </pic:pic>
+              </a:graphicData>
+            </a:graphic>
+          </wp:inline>
+        </w:drawing>
+      </w:r>
+    </w:p>
+    <w:p>
+      <w:pPr>
+        <w:rPr>
+          <w:b/>
+          <w:bCs/>
+          <w:sz w:val="24"/>
+          <w:szCs w:val="24"/>
+        </w:rPr>
+      </w:pPr>
+      <w:r>
+        <w:rPr>
+          <w:sz w:val="24"/>
+          <w:szCs w:val="24"/>
+        </w:rPr>
+        <w:t xml:space="preserve">Insérer dans une LinkedList de Java place l’élément à la fin de la liste. Par conséquence, notre méthode aurait ici été effectué d’un ordre de temps constant peu importe la taille de notre LinkedList donc </w:t>
+      </w:r>
+      <w:r>
+        <w:rPr>
+          <w:b/>
+          <w:bCs/>
+          <w:sz w:val="24"/>
+          <w:szCs w:val="24"/>
+        </w:rPr>
+        <w:t>bigO = O(1).</w:t>
+      </w:r>
+    </w:p>
+    <w:p>
+      <w:pPr>
+        <w:jc w:val="center"/>
+        <w:rPr>
+          <w:b/>
+          <w:bCs/>
+          <w:sz w:val="24"/>
+          <w:szCs w:val="24"/>
+        </w:rPr>
+      </w:pPr>
+      <w:r>
+        <w:rPr>
+          <w:b/>
+          <w:bCs/>
+          <w:sz w:val="24"/>
+          <w:szCs w:val="24"/>
+        </w:rPr>
+        <w:t>!!!!!!</w:t>
+      </w:r>
+      <w:r>
+        <w:rPr>
+          <w:b/>
+          <w:bCs/>
+          <w:sz w:val="24"/>
+          <w:szCs w:val="24"/>
+        </w:rPr>
+        <w:t>!!!!!!!!!!!!!!!!!!!!!!!!!!!!!!!!!!!</w:t>
+      </w:r>
+      <w:r>
+        <w:rPr>
+          <w:b/>
+          <w:bCs/>
+          <w:sz w:val="24"/>
+          <w:szCs w:val="24"/>
+        </w:rPr>
+        <w:t>!!!!!!!</w:t>
+      </w:r>
     </w:p>
     <w:p>
       <w:pPr>
@@ -402,6 +1128,1245 @@
         </w:rPr>
         <w:t>Méthode supprimerOuvrage()</w:t>
       </w:r>
+    </w:p>
+    <w:p>
+      <w:pPr>
+        <w:rPr>
+          <w:sz w:val="24"/>
+          <w:szCs w:val="24"/>
+        </w:rPr>
+      </w:pPr>
+      <w:r>
+        <w:rPr>
+          <w:sz w:val="24"/>
+          <w:szCs w:val="24"/>
+        </w:rPr>
+        <w:t xml:space="preserve">Instruction baromètre  </w:t>
+      </w:r>
+      <w:r>
+        <w:rPr>
+          <w:sz w:val="24"/>
+          <w:szCs w:val="24"/>
+        </w:rPr>
+        <w:sym w:font="Wingdings" w:char="F0E0"/>
+      </w:r>
+      <w:r>
+        <w:rPr>
+          <w:sz w:val="24"/>
+          <w:szCs w:val="24"/>
+        </w:rPr>
+        <w:t xml:space="preserve"> </w:t>
+      </w:r>
+      <w:r>
+        <w:rPr>
+          <w:sz w:val="24"/>
+          <w:szCs w:val="24"/>
+        </w:rPr>
+        <w:drawing>
+          <wp:inline distT="0" distB="0" distL="0" distR="0" wp14:anchorId="69F39818" wp14:editId="411EB07A">
+            <wp:extent cx="3162741" cy="209579"/>
+            <wp:effectExtent l="0" t="0" r="0" b="0"/>
+            <wp:docPr id="9" name="Picture 9"/>
+            <wp:cNvGraphicFramePr>
+              <a:graphicFrameLocks xmlns:a="http://schemas.openxmlformats.org/drawingml/2006/main" noChangeAspect="1"/>
+            </wp:cNvGraphicFramePr>
+            <a:graphic xmlns:a="http://schemas.openxmlformats.org/drawingml/2006/main">
+              <a:graphicData uri="http://schemas.openxmlformats.org/drawingml/2006/picture">
+                <pic:pic xmlns:pic="http://schemas.openxmlformats.org/drawingml/2006/picture">
+                  <pic:nvPicPr>
+                    <pic:cNvPr id="1" name=""/>
+                    <pic:cNvPicPr/>
+                  </pic:nvPicPr>
+                  <pic:blipFill>
+                    <a:blip r:embed="rId5"/>
+                    <a:stretch>
+                      <a:fillRect/>
+                    </a:stretch>
+                  </pic:blipFill>
+                  <pic:spPr>
+                    <a:xfrm>
+                      <a:off x="0" y="0"/>
+                      <a:ext cx="3162741" cy="209579"/>
+                    </a:xfrm>
+                    <a:prstGeom prst="rect">
+                      <a:avLst/>
+                    </a:prstGeom>
+                  </pic:spPr>
+                </pic:pic>
+              </a:graphicData>
+            </a:graphic>
+          </wp:inline>
+        </w:drawing>
+      </w:r>
+    </w:p>
+    <w:p>
+      <w:pPr>
+        <w:rPr>
+          <w:b/>
+          <w:bCs/>
+          <w:sz w:val="24"/>
+          <w:szCs w:val="24"/>
+        </w:rPr>
+      </w:pPr>
+      <w:r>
+        <w:rPr>
+          <w:sz w:val="24"/>
+          <w:szCs w:val="24"/>
+        </w:rPr>
+        <w:t>Supposons que l’ouvrage est le dernier élément de notre</w:t>
+      </w:r>
+      <w:r>
+        <w:rPr>
+          <w:sz w:val="24"/>
+          <w:szCs w:val="24"/>
+        </w:rPr>
+        <w:t xml:space="preserve"> liste </w:t>
+      </w:r>
+      <w:r>
+        <w:rPr>
+          <w:sz w:val="24"/>
+          <w:szCs w:val="24"/>
+        </w:rPr>
+        <w:t>(</w:t>
+      </w:r>
+      <w:r>
+        <w:rPr>
+          <w:sz w:val="24"/>
+          <w:szCs w:val="24"/>
+        </w:rPr>
+        <w:t>LinkedList</w:t>
+      </w:r>
+      <w:r>
+        <w:rPr>
+          <w:sz w:val="24"/>
+          <w:szCs w:val="24"/>
+        </w:rPr>
+        <w:t xml:space="preserve">), la méthode rechercherOuvrage, faisant parti de notre code pour les méthodes supprimerOuvrage(), aurait donc itérée d’un ordre de n si n est la taille du tableau donc </w:t>
+      </w:r>
+      <w:r>
+        <w:rPr>
+          <w:b/>
+          <w:bCs/>
+          <w:sz w:val="24"/>
+          <w:szCs w:val="24"/>
+        </w:rPr>
+        <w:t>bigO = O(n).</w:t>
+      </w:r>
+    </w:p>
+    <w:p>
+      <w:pPr>
+        <w:jc w:val="center"/>
+        <w:rPr>
+          <w:b/>
+          <w:bCs/>
+          <w:sz w:val="24"/>
+          <w:szCs w:val="24"/>
+        </w:rPr>
+      </w:pPr>
+      <w:r>
+        <w:rPr>
+          <w:b/>
+          <w:bCs/>
+          <w:sz w:val="24"/>
+          <w:szCs w:val="24"/>
+        </w:rPr>
+        <w:t>!!!!!!! SANS CETTE CONTRAINTE !!!!!!!</w:t>
+      </w:r>
+    </w:p>
+    <w:p>
+      <w:pPr>
+        <w:rPr>
+          <w:sz w:val="24"/>
+          <w:szCs w:val="24"/>
+        </w:rPr>
+      </w:pPr>
+      <w:r>
+        <w:rPr>
+          <w:sz w:val="24"/>
+          <w:szCs w:val="24"/>
+        </w:rPr>
+        <w:t xml:space="preserve">Instruction baromètre  </w:t>
+      </w:r>
+      <w:r>
+        <w:rPr>
+          <w:sz w:val="24"/>
+          <w:szCs w:val="24"/>
+        </w:rPr>
+        <w:sym w:font="Wingdings" w:char="F0E0"/>
+      </w:r>
+      <w:r>
+        <w:rPr>
+          <w:sz w:val="24"/>
+          <w:szCs w:val="24"/>
+        </w:rPr>
+        <w:t xml:space="preserve"> </w:t>
+      </w:r>
+      <w:r>
+        <w:rPr>
+          <w:b/>
+          <w:bCs/>
+          <w:sz w:val="24"/>
+          <w:szCs w:val="24"/>
+        </w:rPr>
+        <w:drawing>
+          <wp:inline distT="0" distB="0" distL="0" distR="0" wp14:anchorId="2D567E10" wp14:editId="6A2EEEB9">
+            <wp:extent cx="2924583" cy="209579"/>
+            <wp:effectExtent l="0" t="0" r="9525" b="0"/>
+            <wp:docPr id="12" name="Picture 12"/>
+            <wp:cNvGraphicFramePr>
+              <a:graphicFrameLocks xmlns:a="http://schemas.openxmlformats.org/drawingml/2006/main" noChangeAspect="1"/>
+            </wp:cNvGraphicFramePr>
+            <a:graphic xmlns:a="http://schemas.openxmlformats.org/drawingml/2006/main">
+              <a:graphicData uri="http://schemas.openxmlformats.org/drawingml/2006/picture">
+                <pic:pic xmlns:pic="http://schemas.openxmlformats.org/drawingml/2006/picture">
+                  <pic:nvPicPr>
+                    <pic:cNvPr id="1" name=""/>
+                    <pic:cNvPicPr/>
+                  </pic:nvPicPr>
+                  <pic:blipFill>
+                    <a:blip r:embed="rId8"/>
+                    <a:stretch>
+                      <a:fillRect/>
+                    </a:stretch>
+                  </pic:blipFill>
+                  <pic:spPr>
+                    <a:xfrm>
+                      <a:off x="0" y="0"/>
+                      <a:ext cx="2924583" cy="209579"/>
+                    </a:xfrm>
+                    <a:prstGeom prst="rect">
+                      <a:avLst/>
+                    </a:prstGeom>
+                  </pic:spPr>
+                </pic:pic>
+              </a:graphicData>
+            </a:graphic>
+          </wp:inline>
+        </w:drawing>
+      </w:r>
+    </w:p>
+    <w:p>
+      <w:pPr>
+        <w:rPr>
+          <w:sz w:val="24"/>
+          <w:szCs w:val="24"/>
+        </w:rPr>
+      </w:pPr>
+      <w:r>
+        <w:rPr>
+          <w:sz w:val="24"/>
+          <w:szCs w:val="24"/>
+        </w:rPr>
+        <w:t xml:space="preserve">Supposons que notre ouvrage à supprimer n’est ni la tête ni la queue de notre LinkedList, une boucle présente dans la méthode remove de LinkedList aurait été itérée d’un ordre de n – 2 si n est la taille de notre LinkedList donc </w:t>
+      </w:r>
+      <w:r>
+        <w:rPr>
+          <w:b/>
+          <w:bCs/>
+          <w:sz w:val="24"/>
+          <w:szCs w:val="24"/>
+        </w:rPr>
+        <w:t>bigO= O(n – 2) = O(n</w:t>
+      </w:r>
+      <w:r>
+        <w:rPr>
+          <w:sz w:val="24"/>
+          <w:szCs w:val="24"/>
+        </w:rPr>
+        <w:t xml:space="preserve">). </w:t>
+      </w:r>
+    </w:p>
+    <w:p>
+      <w:pPr>
+        <w:jc w:val="center"/>
+        <w:rPr>
+          <w:b/>
+          <w:bCs/>
+          <w:sz w:val="24"/>
+          <w:szCs w:val="24"/>
+        </w:rPr>
+      </w:pPr>
+      <w:r>
+        <w:rPr>
+          <w:b/>
+          <w:bCs/>
+          <w:sz w:val="24"/>
+          <w:szCs w:val="24"/>
+        </w:rPr>
+        <w:t>!!!!!!!!!!!!!!!!!!!!!!!!!!!!!!!!!!!!!!!!!!!!!!!!</w:t>
+      </w:r>
+    </w:p>
+    <w:p>
+      <w:pPr>
+        <w:rPr>
+          <w:sz w:val="24"/>
+          <w:szCs w:val="24"/>
+        </w:rPr>
+      </w:pPr>
+      <w:r>
+        <w:rPr>
+          <w:b/>
+          <w:bCs/>
+          <w:sz w:val="24"/>
+          <w:szCs w:val="24"/>
+        </w:rPr>
+        <w:t>Méthode rechercherOuvrage</w:t>
+      </w:r>
+    </w:p>
+    <w:p>
+      <w:pPr>
+        <w:rPr>
+          <w:sz w:val="24"/>
+          <w:szCs w:val="24"/>
+        </w:rPr>
+      </w:pPr>
+      <w:r>
+        <w:rPr>
+          <w:sz w:val="24"/>
+          <w:szCs w:val="24"/>
+        </w:rPr>
+        <w:t xml:space="preserve">Instruction baromètre  </w:t>
+      </w:r>
+      <w:r>
+        <w:rPr>
+          <w:sz w:val="24"/>
+          <w:szCs w:val="24"/>
+        </w:rPr>
+        <w:sym w:font="Wingdings" w:char="F0E0"/>
+      </w:r>
+      <w:r>
+        <w:rPr>
+          <w:sz w:val="24"/>
+          <w:szCs w:val="24"/>
+        </w:rPr>
+        <w:t xml:space="preserve"> </w:t>
+      </w:r>
+      <w:r>
+        <w:rPr>
+          <w:sz w:val="24"/>
+          <w:szCs w:val="24"/>
+        </w:rPr>
+        <w:drawing>
+          <wp:inline distT="0" distB="0" distL="0" distR="0" wp14:anchorId="722C0F53" wp14:editId="1F54E1DC">
+            <wp:extent cx="1009791" cy="466790"/>
+            <wp:effectExtent l="0" t="0" r="0" b="9525"/>
+            <wp:docPr id="10" name="Picture 10"/>
+            <wp:cNvGraphicFramePr>
+              <a:graphicFrameLocks xmlns:a="http://schemas.openxmlformats.org/drawingml/2006/main" noChangeAspect="1"/>
+            </wp:cNvGraphicFramePr>
+            <a:graphic xmlns:a="http://schemas.openxmlformats.org/drawingml/2006/main">
+              <a:graphicData uri="http://schemas.openxmlformats.org/drawingml/2006/picture">
+                <pic:pic xmlns:pic="http://schemas.openxmlformats.org/drawingml/2006/picture">
+                  <pic:nvPicPr>
+                    <pic:cNvPr id="1" name=""/>
+                    <pic:cNvPicPr/>
+                  </pic:nvPicPr>
+                  <pic:blipFill>
+                    <a:blip r:embed="rId6"/>
+                    <a:stretch>
+                      <a:fillRect/>
+                    </a:stretch>
+                  </pic:blipFill>
+                  <pic:spPr>
+                    <a:xfrm>
+                      <a:off x="0" y="0"/>
+                      <a:ext cx="1009791" cy="466790"/>
+                    </a:xfrm>
+                    <a:prstGeom prst="rect">
+                      <a:avLst/>
+                    </a:prstGeom>
+                  </pic:spPr>
+                </pic:pic>
+              </a:graphicData>
+            </a:graphic>
+          </wp:inline>
+        </w:drawing>
+      </w:r>
+    </w:p>
+    <w:p>
+      <w:pPr>
+        <w:rPr>
+          <w:b/>
+          <w:bCs/>
+          <w:sz w:val="24"/>
+          <w:szCs w:val="24"/>
+        </w:rPr>
+      </w:pPr>
+      <w:r>
+        <w:rPr>
+          <w:sz w:val="24"/>
+          <w:szCs w:val="24"/>
+        </w:rPr>
+        <w:t xml:space="preserve">Supposons que l’ouvrage est le dernier élément de notre </w:t>
+      </w:r>
+      <w:r>
+        <w:rPr>
+          <w:sz w:val="24"/>
+          <w:szCs w:val="24"/>
+        </w:rPr>
+        <w:t xml:space="preserve">liste </w:t>
+      </w:r>
+      <w:r>
+        <w:rPr>
+          <w:sz w:val="24"/>
+          <w:szCs w:val="24"/>
+        </w:rPr>
+        <w:t xml:space="preserve">la méthode rechercherOuvrage aurait donc itérée d’un ordre de n si n est la taille du tableau donc </w:t>
+      </w:r>
+      <w:r>
+        <w:rPr>
+          <w:b/>
+          <w:bCs/>
+          <w:sz w:val="24"/>
+          <w:szCs w:val="24"/>
+        </w:rPr>
+        <w:t>bigO = O(n).</w:t>
+      </w:r>
+    </w:p>
+    <w:p>
+      <w:pPr>
+        <w:rPr>
+          <w:b/>
+          <w:bCs/>
+          <w:sz w:val="24"/>
+          <w:szCs w:val="24"/>
+        </w:rPr>
+      </w:pPr>
+    </w:p>
+    <w:p>
+      <w:pPr>
+        <w:rPr>
+          <w:sz w:val="28"/>
+          <w:szCs w:val="28"/>
+          <w:u w:val="single"/>
+        </w:rPr>
+      </w:pPr>
+      <w:r>
+        <w:rPr>
+          <w:sz w:val="28"/>
+          <w:szCs w:val="28"/>
+          <w:u w:val="single"/>
+        </w:rPr>
+        <w:lastRenderedPageBreak/>
+        <w:t xml:space="preserve">Structure de Données : </w:t>
+      </w:r>
+      <w:r>
+        <w:rPr>
+          <w:sz w:val="28"/>
+          <w:szCs w:val="28"/>
+          <w:u w:val="single"/>
+        </w:rPr>
+        <w:t>BiblioList</w:t>
+      </w:r>
+      <w:r>
+        <w:rPr>
+          <w:sz w:val="28"/>
+          <w:szCs w:val="28"/>
+          <w:u w:val="single"/>
+        </w:rPr>
+        <w:t>Perso</w:t>
+      </w:r>
+      <w:r>
+        <w:rPr>
+          <w:sz w:val="28"/>
+          <w:szCs w:val="28"/>
+          <w:u w:val="single"/>
+        </w:rPr>
+        <w:t>(List</w:t>
+      </w:r>
+      <w:r>
+        <w:rPr>
+          <w:sz w:val="28"/>
+          <w:szCs w:val="28"/>
+          <w:u w:val="single"/>
+        </w:rPr>
+        <w:t>eChainee</w:t>
+      </w:r>
+      <w:r>
+        <w:rPr>
+          <w:sz w:val="28"/>
+          <w:szCs w:val="28"/>
+          <w:u w:val="single"/>
+        </w:rPr>
+        <w:t>)</w:t>
+      </w:r>
+    </w:p>
+    <w:p>
+      <w:pPr>
+        <w:spacing w:after="0"/>
+        <w:rPr>
+          <w:b/>
+          <w:bCs/>
+          <w:sz w:val="24"/>
+          <w:szCs w:val="24"/>
+        </w:rPr>
+      </w:pPr>
+      <w:r>
+        <w:rPr>
+          <w:b/>
+          <w:bCs/>
+          <w:sz w:val="24"/>
+          <w:szCs w:val="24"/>
+        </w:rPr>
+        <w:t>Méthode ajouterOuvrage</w:t>
+      </w:r>
+    </w:p>
+    <w:p>
+      <w:pPr>
+        <w:rPr>
+          <w:sz w:val="24"/>
+          <w:szCs w:val="24"/>
+        </w:rPr>
+      </w:pPr>
+      <w:r>
+        <w:rPr>
+          <w:sz w:val="24"/>
+          <w:szCs w:val="24"/>
+        </w:rPr>
+        <w:t xml:space="preserve">Instruction baromètre  </w:t>
+      </w:r>
+      <w:r>
+        <w:rPr>
+          <w:sz w:val="24"/>
+          <w:szCs w:val="24"/>
+        </w:rPr>
+        <w:sym w:font="Wingdings" w:char="F0E0"/>
+      </w:r>
+      <w:r>
+        <w:rPr>
+          <w:sz w:val="24"/>
+          <w:szCs w:val="24"/>
+        </w:rPr>
+        <w:t xml:space="preserve"> </w:t>
+      </w:r>
+      <w:r>
+        <w:rPr>
+          <w:noProof/>
+          <w:sz w:val="24"/>
+          <w:szCs w:val="24"/>
+        </w:rPr>
+        <w:drawing>
+          <wp:inline distT="0" distB="0" distL="0" distR="0" wp14:anchorId="24D3F1FE" wp14:editId="71F7705E">
+            <wp:extent cx="3105583" cy="447737"/>
+            <wp:effectExtent l="0" t="0" r="0" b="9525"/>
+            <wp:docPr id="14" name="Image 5"/>
+            <wp:cNvGraphicFramePr>
+              <a:graphicFrameLocks xmlns:a="http://schemas.openxmlformats.org/drawingml/2006/main" noChangeAspect="1"/>
+            </wp:cNvGraphicFramePr>
+            <a:graphic xmlns:a="http://schemas.openxmlformats.org/drawingml/2006/main">
+              <a:graphicData uri="http://schemas.openxmlformats.org/drawingml/2006/picture">
+                <pic:pic xmlns:pic="http://schemas.openxmlformats.org/drawingml/2006/picture">
+                  <pic:nvPicPr>
+                    <pic:cNvPr id="1" name=""/>
+                    <pic:cNvPicPr/>
+                  </pic:nvPicPr>
+                  <pic:blipFill>
+                    <a:blip r:embed="rId4"/>
+                    <a:stretch>
+                      <a:fillRect/>
+                    </a:stretch>
+                  </pic:blipFill>
+                  <pic:spPr>
+                    <a:xfrm>
+                      <a:off x="0" y="0"/>
+                      <a:ext cx="3105583" cy="447737"/>
+                    </a:xfrm>
+                    <a:prstGeom prst="rect">
+                      <a:avLst/>
+                    </a:prstGeom>
+                  </pic:spPr>
+                </pic:pic>
+              </a:graphicData>
+            </a:graphic>
+          </wp:inline>
+        </w:drawing>
+      </w:r>
+    </w:p>
+    <w:p>
+      <w:pPr>
+        <w:rPr>
+          <w:b/>
+          <w:bCs/>
+          <w:sz w:val="24"/>
+          <w:szCs w:val="24"/>
+        </w:rPr>
+      </w:pPr>
+      <w:r>
+        <w:rPr>
+          <w:sz w:val="24"/>
+          <w:szCs w:val="24"/>
+        </w:rPr>
+        <w:t xml:space="preserve">Supposons que la clé est le dernier élément du treeset ‘cles’, ce dernier étant par nature un tableau d’entiers automatiquement trié en ordre croissant, la méthode contains aurait donc itérée d’un ordre de log2 de n si n est la taille du treeset donc </w:t>
+      </w:r>
+      <w:r>
+        <w:rPr>
+          <w:b/>
+          <w:bCs/>
+          <w:sz w:val="24"/>
+          <w:szCs w:val="24"/>
+        </w:rPr>
+        <w:t>big</w:t>
+      </w:r>
+      <w:r>
+        <w:rPr>
+          <w:b/>
+          <w:bCs/>
+          <w:sz w:val="24"/>
+          <w:szCs w:val="24"/>
+        </w:rPr>
+        <w:t>O</w:t>
+      </w:r>
+      <w:r>
+        <w:rPr>
+          <w:b/>
+          <w:bCs/>
+          <w:sz w:val="24"/>
+          <w:szCs w:val="24"/>
+        </w:rPr>
+        <w:t xml:space="preserve"> = O(</w:t>
+      </w:r>
+      <w:r>
+        <w:rPr>
+          <w:b/>
+          <w:bCs/>
+          <w:sz w:val="24"/>
+          <w:szCs w:val="24"/>
+        </w:rPr>
+        <w:t>log n</w:t>
+      </w:r>
+      <w:r>
+        <w:rPr>
+          <w:b/>
+          <w:bCs/>
+          <w:sz w:val="24"/>
+          <w:szCs w:val="24"/>
+        </w:rPr>
+        <w:t>).</w:t>
+      </w:r>
+    </w:p>
+    <w:p>
+      <w:pPr>
+        <w:jc w:val="center"/>
+        <w:rPr>
+          <w:b/>
+          <w:bCs/>
+          <w:sz w:val="24"/>
+          <w:szCs w:val="24"/>
+        </w:rPr>
+      </w:pPr>
+      <w:r>
+        <w:rPr>
+          <w:b/>
+          <w:bCs/>
+          <w:sz w:val="24"/>
+          <w:szCs w:val="24"/>
+        </w:rPr>
+        <w:t>!!!!!!! SANS CETTE CONTRAINTE !!!!!!!</w:t>
+      </w:r>
+    </w:p>
+    <w:p>
+      <w:pPr>
+        <w:rPr>
+          <w:sz w:val="24"/>
+          <w:szCs w:val="24"/>
+        </w:rPr>
+      </w:pPr>
+      <w:r>
+        <w:rPr>
+          <w:sz w:val="24"/>
+          <w:szCs w:val="24"/>
+        </w:rPr>
+        <w:t xml:space="preserve">Instruction baromètre  </w:t>
+      </w:r>
+      <w:r>
+        <w:rPr>
+          <w:sz w:val="24"/>
+          <w:szCs w:val="24"/>
+        </w:rPr>
+        <w:sym w:font="Wingdings" w:char="F0E0"/>
+      </w:r>
+      <w:r>
+        <w:rPr>
+          <w:sz w:val="24"/>
+          <w:szCs w:val="24"/>
+        </w:rPr>
+        <w:t xml:space="preserve"> </w:t>
+      </w:r>
+      <w:r>
+        <w:rPr>
+          <w:b/>
+          <w:bCs/>
+          <w:sz w:val="24"/>
+          <w:szCs w:val="24"/>
+        </w:rPr>
+        <w:drawing>
+          <wp:inline distT="0" distB="0" distL="0" distR="0" wp14:anchorId="3C9EB0D9" wp14:editId="2EF3417C">
+            <wp:extent cx="1981477" cy="228632"/>
+            <wp:effectExtent l="0" t="0" r="0" b="0"/>
+            <wp:docPr id="15" name="Picture 15"/>
+            <wp:cNvGraphicFramePr>
+              <a:graphicFrameLocks xmlns:a="http://schemas.openxmlformats.org/drawingml/2006/main" noChangeAspect="1"/>
+            </wp:cNvGraphicFramePr>
+            <a:graphic xmlns:a="http://schemas.openxmlformats.org/drawingml/2006/main">
+              <a:graphicData uri="http://schemas.openxmlformats.org/drawingml/2006/picture">
+                <pic:pic xmlns:pic="http://schemas.openxmlformats.org/drawingml/2006/picture">
+                  <pic:nvPicPr>
+                    <pic:cNvPr id="1" name=""/>
+                    <pic:cNvPicPr/>
+                  </pic:nvPicPr>
+                  <pic:blipFill>
+                    <a:blip r:embed="rId7"/>
+                    <a:stretch>
+                      <a:fillRect/>
+                    </a:stretch>
+                  </pic:blipFill>
+                  <pic:spPr>
+                    <a:xfrm>
+                      <a:off x="0" y="0"/>
+                      <a:ext cx="1981477" cy="228632"/>
+                    </a:xfrm>
+                    <a:prstGeom prst="rect">
+                      <a:avLst/>
+                    </a:prstGeom>
+                  </pic:spPr>
+                </pic:pic>
+              </a:graphicData>
+            </a:graphic>
+          </wp:inline>
+        </w:drawing>
+      </w:r>
+      <w:r>
+        <w:rPr>
+          <w:sz w:val="24"/>
+          <w:szCs w:val="24"/>
+        </w:rPr>
+        <w:t xml:space="preserve"> (.ajouter)</w:t>
+      </w:r>
+    </w:p>
+    <w:p>
+      <w:pPr>
+        <w:rPr>
+          <w:b/>
+          <w:bCs/>
+          <w:sz w:val="24"/>
+          <w:szCs w:val="24"/>
+        </w:rPr>
+      </w:pPr>
+      <w:r>
+        <w:rPr>
+          <w:sz w:val="24"/>
+          <w:szCs w:val="24"/>
+        </w:rPr>
+        <w:t xml:space="preserve">Insérer dans une </w:t>
+      </w:r>
+      <w:r>
+        <w:rPr>
+          <w:sz w:val="24"/>
+          <w:szCs w:val="24"/>
+        </w:rPr>
+        <w:t>ListeChainee</w:t>
+      </w:r>
+      <w:r>
+        <w:rPr>
+          <w:sz w:val="24"/>
+          <w:szCs w:val="24"/>
+        </w:rPr>
+        <w:t xml:space="preserve"> </w:t>
+      </w:r>
+      <w:r>
+        <w:rPr>
+          <w:sz w:val="24"/>
+          <w:szCs w:val="24"/>
+        </w:rPr>
+        <w:t xml:space="preserve">(personnelle) </w:t>
+      </w:r>
+      <w:r>
+        <w:rPr>
+          <w:sz w:val="24"/>
+          <w:szCs w:val="24"/>
+        </w:rPr>
+        <w:t xml:space="preserve">place l’élément à la fin de la liste. Par conséquence, notre méthode aurait ici été effectué d’un ordre de temps constant peu importe la taille de notre LinkedList donc </w:t>
+      </w:r>
+      <w:r>
+        <w:rPr>
+          <w:b/>
+          <w:bCs/>
+          <w:sz w:val="24"/>
+          <w:szCs w:val="24"/>
+        </w:rPr>
+        <w:t>bigO = O(1).</w:t>
+      </w:r>
+    </w:p>
+    <w:p>
+      <w:pPr>
+        <w:jc w:val="center"/>
+        <w:rPr>
+          <w:b/>
+          <w:bCs/>
+          <w:sz w:val="24"/>
+          <w:szCs w:val="24"/>
+        </w:rPr>
+      </w:pPr>
+      <w:r>
+        <w:rPr>
+          <w:b/>
+          <w:bCs/>
+          <w:sz w:val="24"/>
+          <w:szCs w:val="24"/>
+        </w:rPr>
+        <w:t>!!!!!!!!!!!!!!!!!!!!!!!!!!!!!!!!!!!!!!!!!!!!!!!!</w:t>
+      </w:r>
+    </w:p>
+    <w:p>
+      <w:pPr>
+        <w:rPr>
+          <w:b/>
+          <w:bCs/>
+          <w:sz w:val="24"/>
+          <w:szCs w:val="24"/>
+        </w:rPr>
+      </w:pPr>
+      <w:r>
+        <w:rPr>
+          <w:b/>
+          <w:bCs/>
+          <w:sz w:val="24"/>
+          <w:szCs w:val="24"/>
+        </w:rPr>
+        <w:t>Méthode supprimerOuvrage()</w:t>
+      </w:r>
+    </w:p>
+    <w:p>
+      <w:pPr>
+        <w:rPr>
+          <w:sz w:val="24"/>
+          <w:szCs w:val="24"/>
+        </w:rPr>
+      </w:pPr>
+      <w:r>
+        <w:rPr>
+          <w:sz w:val="24"/>
+          <w:szCs w:val="24"/>
+        </w:rPr>
+        <w:t xml:space="preserve">Instruction baromètre  </w:t>
+      </w:r>
+      <w:r>
+        <w:rPr>
+          <w:sz w:val="24"/>
+          <w:szCs w:val="24"/>
+        </w:rPr>
+        <w:sym w:font="Wingdings" w:char="F0E0"/>
+      </w:r>
+      <w:r>
+        <w:rPr>
+          <w:sz w:val="24"/>
+          <w:szCs w:val="24"/>
+        </w:rPr>
+        <w:t xml:space="preserve"> </w:t>
+      </w:r>
+      <w:r>
+        <w:rPr>
+          <w:sz w:val="24"/>
+          <w:szCs w:val="24"/>
+        </w:rPr>
+        <w:drawing>
+          <wp:inline distT="0" distB="0" distL="0" distR="0" wp14:anchorId="452404EB" wp14:editId="11DD812B">
+            <wp:extent cx="3162741" cy="209579"/>
+            <wp:effectExtent l="0" t="0" r="0" b="0"/>
+            <wp:docPr id="16" name="Picture 16"/>
+            <wp:cNvGraphicFramePr>
+              <a:graphicFrameLocks xmlns:a="http://schemas.openxmlformats.org/drawingml/2006/main" noChangeAspect="1"/>
+            </wp:cNvGraphicFramePr>
+            <a:graphic xmlns:a="http://schemas.openxmlformats.org/drawingml/2006/main">
+              <a:graphicData uri="http://schemas.openxmlformats.org/drawingml/2006/picture">
+                <pic:pic xmlns:pic="http://schemas.openxmlformats.org/drawingml/2006/picture">
+                  <pic:nvPicPr>
+                    <pic:cNvPr id="1" name=""/>
+                    <pic:cNvPicPr/>
+                  </pic:nvPicPr>
+                  <pic:blipFill>
+                    <a:blip r:embed="rId5"/>
+                    <a:stretch>
+                      <a:fillRect/>
+                    </a:stretch>
+                  </pic:blipFill>
+                  <pic:spPr>
+                    <a:xfrm>
+                      <a:off x="0" y="0"/>
+                      <a:ext cx="3162741" cy="209579"/>
+                    </a:xfrm>
+                    <a:prstGeom prst="rect">
+                      <a:avLst/>
+                    </a:prstGeom>
+                  </pic:spPr>
+                </pic:pic>
+              </a:graphicData>
+            </a:graphic>
+          </wp:inline>
+        </w:drawing>
+      </w:r>
+    </w:p>
+    <w:p>
+      <w:pPr>
+        <w:rPr>
+          <w:b/>
+          <w:bCs/>
+          <w:sz w:val="24"/>
+          <w:szCs w:val="24"/>
+        </w:rPr>
+      </w:pPr>
+      <w:r>
+        <w:rPr>
+          <w:sz w:val="24"/>
+          <w:szCs w:val="24"/>
+        </w:rPr>
+        <w:t xml:space="preserve">Supposons que l’ouvrage est le dernier élément de notre liste (LinkedList), la méthode rechercherOuvrage, faisant parti de notre code pour les méthodes supprimerOuvrage(), aurait donc itérée d’un ordre de n si n est la taille du tableau donc </w:t>
+      </w:r>
+      <w:r>
+        <w:rPr>
+          <w:b/>
+          <w:bCs/>
+          <w:sz w:val="24"/>
+          <w:szCs w:val="24"/>
+        </w:rPr>
+        <w:t>bigO = O(n).</w:t>
+      </w:r>
+    </w:p>
+    <w:p>
+      <w:pPr>
+        <w:jc w:val="center"/>
+        <w:rPr>
+          <w:b/>
+          <w:bCs/>
+          <w:sz w:val="24"/>
+          <w:szCs w:val="24"/>
+        </w:rPr>
+      </w:pPr>
+      <w:r>
+        <w:rPr>
+          <w:b/>
+          <w:bCs/>
+          <w:sz w:val="24"/>
+          <w:szCs w:val="24"/>
+        </w:rPr>
+        <w:t>!!!!!!! SANS CETTE CONTRAINTE !!!!!!!</w:t>
+      </w:r>
+    </w:p>
+    <w:p>
+      <w:pPr>
+        <w:rPr>
+          <w:sz w:val="24"/>
+          <w:szCs w:val="24"/>
+        </w:rPr>
+      </w:pPr>
+      <w:r>
+        <w:rPr>
+          <w:sz w:val="24"/>
+          <w:szCs w:val="24"/>
+        </w:rPr>
+        <w:t xml:space="preserve">Instruction baromètre  </w:t>
+      </w:r>
+      <w:r>
+        <w:rPr>
+          <w:sz w:val="24"/>
+          <w:szCs w:val="24"/>
+        </w:rPr>
+        <w:sym w:font="Wingdings" w:char="F0E0"/>
+      </w:r>
+      <w:r>
+        <w:rPr>
+          <w:sz w:val="24"/>
+          <w:szCs w:val="24"/>
+        </w:rPr>
+        <w:t xml:space="preserve"> </w:t>
+      </w:r>
+      <w:r>
+        <w:rPr>
+          <w:b/>
+          <w:bCs/>
+          <w:sz w:val="24"/>
+          <w:szCs w:val="24"/>
+        </w:rPr>
+        <w:drawing>
+          <wp:inline distT="0" distB="0" distL="0" distR="0" wp14:anchorId="79B10145" wp14:editId="168AAC2E">
+            <wp:extent cx="2924583" cy="209579"/>
+            <wp:effectExtent l="0" t="0" r="9525" b="0"/>
+            <wp:docPr id="17" name="Picture 17"/>
+            <wp:cNvGraphicFramePr>
+              <a:graphicFrameLocks xmlns:a="http://schemas.openxmlformats.org/drawingml/2006/main" noChangeAspect="1"/>
+            </wp:cNvGraphicFramePr>
+            <a:graphic xmlns:a="http://schemas.openxmlformats.org/drawingml/2006/main">
+              <a:graphicData uri="http://schemas.openxmlformats.org/drawingml/2006/picture">
+                <pic:pic xmlns:pic="http://schemas.openxmlformats.org/drawingml/2006/picture">
+                  <pic:nvPicPr>
+                    <pic:cNvPr id="1" name=""/>
+                    <pic:cNvPicPr/>
+                  </pic:nvPicPr>
+                  <pic:blipFill>
+                    <a:blip r:embed="rId8"/>
+                    <a:stretch>
+                      <a:fillRect/>
+                    </a:stretch>
+                  </pic:blipFill>
+                  <pic:spPr>
+                    <a:xfrm>
+                      <a:off x="0" y="0"/>
+                      <a:ext cx="2924583" cy="209579"/>
+                    </a:xfrm>
+                    <a:prstGeom prst="rect">
+                      <a:avLst/>
+                    </a:prstGeom>
+                  </pic:spPr>
+                </pic:pic>
+              </a:graphicData>
+            </a:graphic>
+          </wp:inline>
+        </w:drawing>
+      </w:r>
+      <w:r>
+        <w:rPr>
+          <w:sz w:val="24"/>
+          <w:szCs w:val="24"/>
+        </w:rPr>
+        <w:t xml:space="preserve"> (.retirer)</w:t>
+      </w:r>
+    </w:p>
+    <w:p>
+      <w:pPr>
+        <w:rPr>
+          <w:sz w:val="24"/>
+          <w:szCs w:val="24"/>
+        </w:rPr>
+      </w:pPr>
+      <w:r>
+        <w:rPr>
+          <w:sz w:val="24"/>
+          <w:szCs w:val="24"/>
+        </w:rPr>
+        <w:t xml:space="preserve">Supposons que notre ouvrage à supprimer n’est ni la tête ni la queue de notre LinkedList, une boucle présente dans la méthode remove de LinkedList aurait été itérée d’un ordre de n – 2 si n est la taille de notre LinkedList donc </w:t>
+      </w:r>
+      <w:r>
+        <w:rPr>
+          <w:b/>
+          <w:bCs/>
+          <w:sz w:val="24"/>
+          <w:szCs w:val="24"/>
+        </w:rPr>
+        <w:t>bigO= O(n – 2) = O(n</w:t>
+      </w:r>
+      <w:r>
+        <w:rPr>
+          <w:sz w:val="24"/>
+          <w:szCs w:val="24"/>
+        </w:rPr>
+        <w:t xml:space="preserve">). </w:t>
+      </w:r>
+    </w:p>
+    <w:p>
+      <w:pPr>
+        <w:jc w:val="center"/>
+        <w:rPr>
+          <w:b/>
+          <w:bCs/>
+          <w:sz w:val="24"/>
+          <w:szCs w:val="24"/>
+        </w:rPr>
+      </w:pPr>
+      <w:r>
+        <w:rPr>
+          <w:b/>
+          <w:bCs/>
+          <w:sz w:val="24"/>
+          <w:szCs w:val="24"/>
+        </w:rPr>
+        <w:t>!!!!!!!!!!!!!!!!!!!!!!!!!!!!!!!!!!!!!!!!!!!!!!!!</w:t>
+      </w:r>
+    </w:p>
+    <w:p>
+      <w:pPr>
+        <w:rPr>
+          <w:sz w:val="24"/>
+          <w:szCs w:val="24"/>
+        </w:rPr>
+      </w:pPr>
+      <w:r>
+        <w:rPr>
+          <w:b/>
+          <w:bCs/>
+          <w:sz w:val="24"/>
+          <w:szCs w:val="24"/>
+        </w:rPr>
+        <w:t>Méthode rechercherOuvrage</w:t>
+      </w:r>
+    </w:p>
+    <w:p>
+      <w:pPr>
+        <w:rPr>
+          <w:sz w:val="24"/>
+          <w:szCs w:val="24"/>
+        </w:rPr>
+      </w:pPr>
+      <w:r>
+        <w:rPr>
+          <w:sz w:val="24"/>
+          <w:szCs w:val="24"/>
+        </w:rPr>
+        <w:t xml:space="preserve">Instruction baromètre  </w:t>
+      </w:r>
+      <w:r>
+        <w:rPr>
+          <w:sz w:val="24"/>
+          <w:szCs w:val="24"/>
+        </w:rPr>
+        <w:sym w:font="Wingdings" w:char="F0E0"/>
+      </w:r>
+      <w:r>
+        <w:rPr>
+          <w:sz w:val="24"/>
+          <w:szCs w:val="24"/>
+        </w:rPr>
+        <w:t xml:space="preserve"> </w:t>
+      </w:r>
+      <w:r>
+        <w:rPr>
+          <w:sz w:val="24"/>
+          <w:szCs w:val="24"/>
+        </w:rPr>
+        <w:drawing>
+          <wp:inline distT="0" distB="0" distL="0" distR="0" wp14:anchorId="60FC1AC7" wp14:editId="429C3BBB">
+            <wp:extent cx="1009791" cy="466790"/>
+            <wp:effectExtent l="0" t="0" r="0" b="9525"/>
+            <wp:docPr id="18" name="Picture 18"/>
+            <wp:cNvGraphicFramePr>
+              <a:graphicFrameLocks xmlns:a="http://schemas.openxmlformats.org/drawingml/2006/main" noChangeAspect="1"/>
+            </wp:cNvGraphicFramePr>
+            <a:graphic xmlns:a="http://schemas.openxmlformats.org/drawingml/2006/main">
+              <a:graphicData uri="http://schemas.openxmlformats.org/drawingml/2006/picture">
+                <pic:pic xmlns:pic="http://schemas.openxmlformats.org/drawingml/2006/picture">
+                  <pic:nvPicPr>
+                    <pic:cNvPr id="1" name=""/>
+                    <pic:cNvPicPr/>
+                  </pic:nvPicPr>
+                  <pic:blipFill>
+                    <a:blip r:embed="rId6"/>
+                    <a:stretch>
+                      <a:fillRect/>
+                    </a:stretch>
+                  </pic:blipFill>
+                  <pic:spPr>
+                    <a:xfrm>
+                      <a:off x="0" y="0"/>
+                      <a:ext cx="1009791" cy="466790"/>
+                    </a:xfrm>
+                    <a:prstGeom prst="rect">
+                      <a:avLst/>
+                    </a:prstGeom>
+                  </pic:spPr>
+                </pic:pic>
+              </a:graphicData>
+            </a:graphic>
+          </wp:inline>
+        </w:drawing>
+      </w:r>
+    </w:p>
+    <w:p>
+      <w:pPr>
+        <w:rPr>
+          <w:b/>
+          <w:bCs/>
+          <w:sz w:val="24"/>
+          <w:szCs w:val="24"/>
+        </w:rPr>
+      </w:pPr>
+      <w:r>
+        <w:rPr>
+          <w:sz w:val="24"/>
+          <w:szCs w:val="24"/>
+        </w:rPr>
+        <w:t xml:space="preserve">Supposons que l’ouvrage est le dernier élément de notre </w:t>
+      </w:r>
+      <w:r>
+        <w:rPr>
+          <w:sz w:val="24"/>
+          <w:szCs w:val="24"/>
+        </w:rPr>
+        <w:t>liste</w:t>
+      </w:r>
+      <w:r>
+        <w:rPr>
+          <w:sz w:val="24"/>
+          <w:szCs w:val="24"/>
+        </w:rPr>
+        <w:t xml:space="preserve"> la méthode rechercherOuvrage aurait donc itérée d’un ordre de n si n est la taille du tableau donc </w:t>
+      </w:r>
+      <w:r>
+        <w:rPr>
+          <w:b/>
+          <w:bCs/>
+          <w:sz w:val="24"/>
+          <w:szCs w:val="24"/>
+        </w:rPr>
+        <w:t>bigO = O(n).</w:t>
+      </w:r>
+    </w:p>
+    <w:p>
+      <w:pPr>
+        <w:rPr>
+          <w:sz w:val="28"/>
+          <w:szCs w:val="28"/>
+          <w:u w:val="single"/>
+        </w:rPr>
+      </w:pPr>
+    </w:p>
+    <w:p>
+      <w:pPr>
+        <w:rPr>
+          <w:b/>
+          <w:bCs/>
+          <w:sz w:val="24"/>
+          <w:szCs w:val="24"/>
+        </w:rPr>
+      </w:pPr>
+    </w:p>
+    <w:p>
+      <w:pPr>
+        <w:rPr>
+          <w:b/>
+          <w:bCs/>
+          <w:sz w:val="24"/>
+          <w:szCs w:val="24"/>
+        </w:rPr>
+      </w:pPr>
+    </w:p>
+    <w:p>
+      <w:pPr>
+        <w:rPr>
+          <w:b/>
+          <w:bCs/>
+          <w:sz w:val="24"/>
+          <w:szCs w:val="24"/>
+        </w:rPr>
+      </w:pPr>
+    </w:p>
+    <w:p>
+      <w:pPr>
+        <w:rPr>
+          <w:b/>
+          <w:bCs/>
+          <w:sz w:val="24"/>
+          <w:szCs w:val="24"/>
+        </w:rPr>
+      </w:pPr>
+    </w:p>
+    <w:p>
+      <w:pPr>
+        <w:rPr>
+          <w:b/>
+          <w:bCs/>
+          <w:sz w:val="24"/>
+          <w:szCs w:val="24"/>
+        </w:rPr>
+      </w:pPr>
     </w:p>
     <w:p>
       <w:pPr>
@@ -836,13 +2801,13 @@
     <w:name w:val="Normal"/>
     <w:qFormat/>
   </w:style>
-  <w:style w:type="character" w:default="1" w:styleId="Policepardfaut">
+  <w:style w:type="character" w:default="1" w:styleId="DefaultParagraphFont">
     <w:name w:val="Default Paragraph Font"/>
     <w:uiPriority w:val="1"/>
     <w:semiHidden/>
     <w:unhideWhenUsed/>
   </w:style>
-  <w:style w:type="table" w:default="1" w:styleId="TableauNormal">
+  <w:style w:type="table" w:default="1" w:styleId="TableNormal">
     <w:name w:val="Normal Table"/>
     <w:uiPriority w:val="99"/>
     <w:semiHidden/>
@@ -857,7 +2822,7 @@
       </w:tblCellMar>
     </w:tblPr>
   </w:style>
-  <w:style w:type="numbering" w:default="1" w:styleId="Aucuneliste">
+  <w:style w:type="numbering" w:default="1" w:styleId="NoList">
     <w:name w:val="No List"/>
     <w:uiPriority w:val="99"/>
     <w:semiHidden/>

</xml_diff>